<commit_message>
laatste push van kt2 riv
</commit_message>
<xml_diff>
--- a/documenten/kerntaak_2/kerntaak2.1/inlezen_gegevens_1.0.docx
+++ b/documenten/kerntaak_2/kerntaak2.1/inlezen_gegevens_1.0.docx
@@ -5,7 +5,9 @@
     <w:sdt>
       <w:sdtPr>
         <w:rPr>
+          <w:rFonts w:eastAsiaTheme="minorHAnsi"/>
           <w:color w:val="4472C4" w:themeColor="accent1"/>
+          <w:lang w:val="nl-NL"/>
         </w:rPr>
         <w:id w:val="-1325267539"/>
         <w:docPartObj>
@@ -15,9 +17,7 @@
       </w:sdtPr>
       <w:sdtEndPr>
         <w:rPr>
-          <w:rFonts w:eastAsiaTheme="minorHAnsi"/>
           <w:color w:val="auto"/>
-          <w:lang w:val="nl-NL"/>
         </w:rPr>
       </w:sdtEndPr>
       <w:sdtContent>
@@ -164,6 +164,7 @@
             <w:dataBinding w:prefixMappings="xmlns:ns0='http://purl.org/dc/elements/1.1/' xmlns:ns1='http://schemas.openxmlformats.org/package/2006/metadata/core-properties' " w:xpath="/ns1:coreProperties[1]/ns0:subject[1]" w:storeItemID="{6C3C8BC8-F283-45AE-878A-BAB7291924A1}"/>
             <w:text/>
           </w:sdtPr>
+          <w:sdtEndPr/>
           <w:sdtContent>
             <w:p>
               <w:pPr>
@@ -280,6 +281,7 @@
                                     <w:calendar w:val="gregorian"/>
                                   </w:date>
                                 </w:sdtPr>
+                                <w:sdtEndPr/>
                                 <w:sdtContent>
                                   <w:p>
                                     <w:pPr>
@@ -329,6 +331,7 @@
                                     <w:dataBinding w:prefixMappings="xmlns:ns0='http://schemas.openxmlformats.org/officeDocument/2006/extended-properties' " w:xpath="/ns0:Properties[1]/ns0:Company[1]" w:storeItemID="{6668398D-A668-4E3E-A5EB-62B293D839F1}"/>
                                     <w:text/>
                                   </w:sdtPr>
+                                  <w:sdtEndPr/>
                                   <w:sdtContent>
                                     <w:r>
                                       <w:rPr>
@@ -360,6 +363,7 @@
                                     <w:dataBinding w:prefixMappings="xmlns:ns0='http://schemas.microsoft.com/office/2006/coverPageProps' " w:xpath="/ns0:CoverPageProperties[1]/ns0:CompanyAddress[1]" w:storeItemID="{55AF091B-3C7A-41E3-B477-F2FDAA23CFDA}"/>
                                     <w:text/>
                                   </w:sdtPr>
+                                  <w:sdtEndPr/>
                                   <w:sdtContent>
                                     <w:r>
                                       <w:rPr>
@@ -432,6 +436,7 @@
                               <w:calendar w:val="gregorian"/>
                             </w:date>
                           </w:sdtPr>
+                          <w:sdtEndPr/>
                           <w:sdtContent>
                             <w:p>
                               <w:pPr>
@@ -481,6 +486,7 @@
                               <w:dataBinding w:prefixMappings="xmlns:ns0='http://schemas.openxmlformats.org/officeDocument/2006/extended-properties' " w:xpath="/ns0:Properties[1]/ns0:Company[1]" w:storeItemID="{6668398D-A668-4E3E-A5EB-62B293D839F1}"/>
                               <w:text/>
                             </w:sdtPr>
+                            <w:sdtEndPr/>
                             <w:sdtContent>
                               <w:r>
                                 <w:rPr>
@@ -512,6 +518,7 @@
                               <w:dataBinding w:prefixMappings="xmlns:ns0='http://schemas.microsoft.com/office/2006/coverPageProps' " w:xpath="/ns0:CoverPageProperties[1]/ns0:CompanyAddress[1]" w:storeItemID="{55AF091B-3C7A-41E3-B477-F2FDAA23CFDA}"/>
                               <w:text/>
                             </w:sdtPr>
+                            <w:sdtEndPr/>
                             <w:sdtContent>
                               <w:r>
                                 <w:rPr>
@@ -609,6 +616,10 @@
     <w:sdt>
       <w:sdtPr>
         <w:rPr>
+          <w:rFonts w:asciiTheme="minorHAnsi" w:eastAsiaTheme="minorHAnsi" w:hAnsiTheme="minorHAnsi" w:cstheme="minorBidi"/>
+          <w:color w:val="auto"/>
+          <w:sz w:val="22"/>
+          <w:szCs w:val="22"/>
           <w:lang w:val="nl-NL"/>
         </w:rPr>
         <w:id w:val="92061576"/>
@@ -619,12 +630,8 @@
       </w:sdtPr>
       <w:sdtEndPr>
         <w:rPr>
-          <w:rFonts w:asciiTheme="minorHAnsi" w:eastAsiaTheme="minorHAnsi" w:hAnsiTheme="minorHAnsi" w:cstheme="minorBidi"/>
           <w:b/>
           <w:bCs/>
-          <w:color w:val="auto"/>
-          <w:sz w:val="22"/>
-          <w:szCs w:val="22"/>
         </w:rPr>
       </w:sdtEndPr>
       <w:sdtContent>
@@ -872,8 +879,6 @@
           <w:szCs w:val="32"/>
         </w:rPr>
       </w:pPr>
-      <w:bookmarkStart w:id="0" w:name="_GoBack"/>
-      <w:bookmarkEnd w:id="0"/>
       <w:r>
         <w:br w:type="page"/>
       </w:r>
@@ -882,12 +887,12 @@
       <w:pPr>
         <w:pStyle w:val="Kop1"/>
       </w:pPr>
-      <w:bookmarkStart w:id="1" w:name="_Toc511733708"/>
+      <w:bookmarkStart w:id="0" w:name="_Toc511733708"/>
       <w:r>
         <w:lastRenderedPageBreak/>
         <w:t>Wat komt er in de database?</w:t>
       </w:r>
-      <w:bookmarkEnd w:id="1"/>
+      <w:bookmarkEnd w:id="0"/>
     </w:p>
     <w:p>
       <w:pPr>
@@ -1026,11 +1031,11 @@
       <w:pPr>
         <w:pStyle w:val="Kop1"/>
       </w:pPr>
-      <w:bookmarkStart w:id="2" w:name="_Toc511733709"/>
+      <w:bookmarkStart w:id="1" w:name="_Toc511733709"/>
       <w:r>
         <w:t>Importeren/exporteren van de database</w:t>
       </w:r>
-      <w:bookmarkEnd w:id="2"/>
+      <w:bookmarkEnd w:id="1"/>
     </w:p>
     <w:p/>
     <w:p>
@@ -1161,11 +1166,11 @@
       <w:pPr>
         <w:pStyle w:val="Kop1"/>
       </w:pPr>
-      <w:bookmarkStart w:id="3" w:name="_Toc511733710"/>
+      <w:bookmarkStart w:id="2" w:name="_Toc511733710"/>
       <w:r>
         <w:t>Verbinding maken met de database</w:t>
       </w:r>
-      <w:bookmarkEnd w:id="3"/>
+      <w:bookmarkEnd w:id="2"/>
     </w:p>
     <w:p>
       <w:pPr>
@@ -1184,61 +1189,57 @@
         <w:rPr>
           <w:sz w:val="24"/>
         </w:rPr>
-        <w:t xml:space="preserve">De applicatie </w:t>
-      </w:r>
-      <w:r>
-        <w:rPr>
-          <w:sz w:val="24"/>
-        </w:rPr>
-        <w:t xml:space="preserve">wordt </w:t>
-      </w:r>
-      <w:r>
-        <w:rPr>
-          <w:sz w:val="24"/>
-        </w:rPr>
-        <w:t xml:space="preserve">zelf gemaakt in vue, maar het is handig om de databaseverbindingen te handelen met </w:t>
+        <w:t xml:space="preserve">De applicatie wordt zelf gemaakt in </w:t>
       </w:r>
       <w:proofErr w:type="spellStart"/>
       <w:r>
         <w:rPr>
           <w:sz w:val="24"/>
         </w:rPr>
-        <w:t>php</w:t>
+        <w:t>Laravel</w:t>
       </w:r>
       <w:proofErr w:type="spellEnd"/>
       <w:r>
         <w:rPr>
           <w:sz w:val="24"/>
         </w:rPr>
-        <w:t xml:space="preserve">. Er wordt een </w:t>
+        <w:t xml:space="preserve">. In </w:t>
       </w:r>
       <w:proofErr w:type="spellStart"/>
       <w:r>
         <w:rPr>
           <w:sz w:val="24"/>
         </w:rPr>
-        <w:t>api.php</w:t>
+        <w:t>Laravel</w:t>
       </w:r>
       <w:proofErr w:type="spellEnd"/>
       <w:r>
         <w:rPr>
           <w:sz w:val="24"/>
         </w:rPr>
-        <w:t xml:space="preserve"> aangemaakt en een javascript bestand die de data uit de </w:t>
+        <w:t xml:space="preserve"> worden alle database verbindingen gemaakt via </w:t>
+      </w:r>
+      <w:proofErr w:type="gramStart"/>
+      <w:r>
+        <w:rPr>
+          <w:sz w:val="24"/>
+        </w:rPr>
+        <w:t>het .</w:t>
       </w:r>
       <w:proofErr w:type="spellStart"/>
       <w:r>
         <w:rPr>
           <w:sz w:val="24"/>
         </w:rPr>
-        <w:t>api.php</w:t>
+        <w:t>env</w:t>
       </w:r>
       <w:proofErr w:type="spellEnd"/>
-      <w:r>
-        <w:rPr>
-          <w:sz w:val="24"/>
-        </w:rPr>
-        <w:t xml:space="preserve"> ophaalt. Dit wordt bij iedereen uit de projectgroep hetzelfde, omdat de database al op een host staat en niet lokaal. Zo blijft de toegevoegde data ook altijd bij alle projectleden hetzelfde.</w:t>
+      <w:proofErr w:type="gramEnd"/>
+      <w:r>
+        <w:rPr>
+          <w:sz w:val="24"/>
+        </w:rPr>
+        <w:t xml:space="preserve"> bestand. In dit bestand wordt onder andere de host, gebruikersnaam en het wachtwoord van de database bepaald. </w:t>
       </w:r>
     </w:p>
     <w:p>
@@ -1247,6 +1248,75 @@
           <w:sz w:val="24"/>
         </w:rPr>
       </w:pPr>
+      <w:r>
+        <w:rPr>
+          <w:noProof/>
+        </w:rPr>
+        <w:drawing>
+          <wp:inline distT="0" distB="0" distL="0" distR="0" wp14:anchorId="5D750B82" wp14:editId="6E4768F8">
+            <wp:extent cx="2581275" cy="1514475"/>
+            <wp:effectExtent l="0" t="0" r="9525" b="9525"/>
+            <wp:docPr id="3" name="Afbeelding 3"/>
+            <wp:cNvGraphicFramePr>
+              <a:graphicFrameLocks xmlns:a="http://schemas.openxmlformats.org/drawingml/2006/main" noChangeAspect="1"/>
+            </wp:cNvGraphicFramePr>
+            <a:graphic xmlns:a="http://schemas.openxmlformats.org/drawingml/2006/main">
+              <a:graphicData uri="http://schemas.openxmlformats.org/drawingml/2006/picture">
+                <pic:pic xmlns:pic="http://schemas.openxmlformats.org/drawingml/2006/picture">
+                  <pic:nvPicPr>
+                    <pic:cNvPr id="1" name=""/>
+                    <pic:cNvPicPr/>
+                  </pic:nvPicPr>
+                  <pic:blipFill>
+                    <a:blip r:embed="rId9"/>
+                    <a:stretch>
+                      <a:fillRect/>
+                    </a:stretch>
+                  </pic:blipFill>
+                  <pic:spPr>
+                    <a:xfrm>
+                      <a:off x="0" y="0"/>
+                      <a:ext cx="2581275" cy="1514475"/>
+                    </a:xfrm>
+                    <a:prstGeom prst="rect">
+                      <a:avLst/>
+                    </a:prstGeom>
+                  </pic:spPr>
+                </pic:pic>
+              </a:graphicData>
+            </a:graphic>
+          </wp:inline>
+        </w:drawing>
+      </w:r>
+    </w:p>
+    <w:p>
+      <w:pPr>
+        <w:rPr>
+          <w:sz w:val="24"/>
+        </w:rPr>
+      </w:pPr>
+      <w:r>
+        <w:rPr>
+          <w:sz w:val="24"/>
+        </w:rPr>
+        <w:t>Deze database komt uiteindelijk op een host te staan. Wanneer dat is zou het .</w:t>
+      </w:r>
+      <w:proofErr w:type="spellStart"/>
+      <w:r>
+        <w:rPr>
+          <w:sz w:val="24"/>
+        </w:rPr>
+        <w:t>env</w:t>
+      </w:r>
+      <w:proofErr w:type="spellEnd"/>
+      <w:r>
+        <w:rPr>
+          <w:sz w:val="24"/>
+        </w:rPr>
+        <w:t xml:space="preserve"> bestand niet meer aangepast hoeven te worden en kan iedereen in de groep dezelfde database gebruiken.</w:t>
+      </w:r>
+      <w:bookmarkStart w:id="3" w:name="_GoBack"/>
+      <w:bookmarkEnd w:id="3"/>
     </w:p>
     <w:p>
       <w:pPr>
@@ -1878,21 +1948,21 @@
     <w:charset w:val="00"/>
     <w:family w:val="swiss"/>
     <w:pitch w:val="variable"/>
-    <w:sig w:usb0="E0002AFF" w:usb1="4000ACFF" w:usb2="00000001" w:usb3="00000000" w:csb0="000001FF" w:csb1="00000000"/>
+    <w:sig w:usb0="E0002AFF" w:usb1="C000247B" w:usb2="00000009" w:usb3="00000000" w:csb0="000001FF" w:csb1="00000000"/>
   </w:font>
   <w:font w:name="Times New Roman">
     <w:panose1 w:val="02020603050405020304"/>
     <w:charset w:val="00"/>
     <w:family w:val="roman"/>
     <w:pitch w:val="variable"/>
-    <w:sig w:usb0="E0002AFF" w:usb1="C0007843" w:usb2="00000009" w:usb3="00000000" w:csb0="000001FF" w:csb1="00000000"/>
+    <w:sig w:usb0="E0002EFF" w:usb1="C000785B" w:usb2="00000009" w:usb3="00000000" w:csb0="000001FF" w:csb1="00000000"/>
   </w:font>
   <w:font w:name="Calibri Light">
     <w:panose1 w:val="020F0302020204030204"/>
     <w:charset w:val="00"/>
     <w:family w:val="swiss"/>
     <w:pitch w:val="variable"/>
-    <w:sig w:usb0="A0002AEF" w:usb1="4000207B" w:usb2="00000000" w:usb3="00000000" w:csb0="000001FF" w:csb1="00000000"/>
+    <w:sig w:usb0="E0002AFF" w:usb1="C000247B" w:usb2="00000009" w:usb3="00000000" w:csb0="000001FF" w:csb1="00000000"/>
   </w:font>
 </w:fonts>
 </file>
@@ -1913,6 +1983,8 @@
   <w:rsids>
     <w:rsidRoot w:val="003465F5"/>
     <w:rsid w:val="003465F5"/>
+    <w:rsid w:val="00401016"/>
+    <w:rsid w:val="00B64910"/>
     <w:rsid w:val="00D46182"/>
   </w:rsids>
   <m:mathPr>

</xml_diff>